<commit_message>
docs: se cambia nombre
</commit_message>
<xml_diff>
--- a/1-Analisis/4-Requerimientos funcionales y no funcionales/Requerimientos funcionales y no funcionales (1).docx
+++ b/1-Analisis/4-Requerimientos funcionales y no funcionales/Requerimientos funcionales y no funcionales (1).docx
@@ -12391,10 +12391,7 @@
     <w:p/>
     <w:p/>
     <w:p/>
-    <w:p>
-      <w:bookmarkStart w:id="0" w:name="_GoBack"/>
-      <w:bookmarkEnd w:id="0"/>
-    </w:p>
+    <w:p/>
     <w:p/>
     <w:p/>
     <w:p/>
@@ -13543,6 +13540,11 @@
             <w:r>
               <w:t>Información</w:t>
             </w:r>
+            <w:r>
+              <w:t>.</w:t>
+            </w:r>
+            <w:bookmarkStart w:id="0" w:name="_GoBack"/>
+            <w:bookmarkEnd w:id="0"/>
           </w:p>
         </w:tc>
       </w:tr>

</xml_diff>